<commit_message>
Added view and template for detailed blog post as well as CSS for the site.
</commit_message>
<xml_diff>
--- a/Django Girls links and notes.docx
+++ b/Django Girls links and notes.docx
@@ -399,8 +399,22 @@
     </w:p>
     <w:p>
       <w:pPr>
-        <w:pStyle w:val="ListParagraph"/>
-      </w:pPr>
+        <w:rPr>
+          <w:rFonts w:ascii="Menlo" w:eastAsiaTheme="minorHAnsi" w:hAnsi="Menlo" w:cs="Menlo"/>
+          <w:color w:val="C45911" w:themeColor="accent2" w:themeShade="BF"/>
+          <w:lang w:val="en-GB" w:eastAsia="en-US"/>
+          <w14:ligatures w14:val="standardContextual"/>
+        </w:rPr>
+      </w:pPr>
+      <w:r>
+        <w:rPr>
+          <w:rFonts w:ascii="Menlo" w:eastAsiaTheme="minorHAnsi" w:hAnsi="Menlo" w:cs="Menlo"/>
+          <w:color w:val="C45911" w:themeColor="accent2" w:themeShade="BF"/>
+          <w:lang w:val="en-GB" w:eastAsia="en-US"/>
+          <w14:ligatures w14:val="standardContextual"/>
+        </w:rPr>
+        <w:t>Now you want to move to a new Terminal window so that the server can keep running in the background.</w:t>
+      </w:r>
     </w:p>
     <w:p>
       <w:pPr>
@@ -478,7 +492,18 @@
         </w:numPr>
       </w:pPr>
       <w:r>
-        <w:t xml:space="preserve">Ctrl + C </w:t>
+        <w:t xml:space="preserve">Ctrl + </w:t>
+      </w:r>
+      <w:proofErr w:type="gramStart"/>
+      <w:r>
+        <w:t xml:space="preserve">C </w:t>
+      </w:r>
+      <w:r>
+        <w:t xml:space="preserve"> brings</w:t>
+      </w:r>
+      <w:proofErr w:type="gramEnd"/>
+      <w:r>
+        <w:t xml:space="preserve"> it back but also ends the server running</w:t>
       </w:r>
     </w:p>
     <w:p>
@@ -586,7 +611,52 @@
           <w:color w:val="333333"/>
           <w:spacing w:val="3"/>
         </w:rPr>
-        <w:t xml:space="preserve"> (in Mac Terminal)</w:t>
+        <w:t xml:space="preserve"> (in Mac Terminal</w:t>
+      </w:r>
+      <w:r>
+        <w:rPr>
+          <w:rFonts w:ascii="Helvetica Neue" w:hAnsi="Helvetica Neue"/>
+          <w:color w:val="333333"/>
+          <w:spacing w:val="3"/>
+        </w:rPr>
+        <w:t>)</w:t>
+      </w:r>
+    </w:p>
+    <w:p>
+      <w:pPr>
+        <w:spacing w:after="204"/>
+        <w:ind w:firstLine="720"/>
+        <w:rPr>
+          <w:rFonts w:ascii="Helvetica Neue" w:hAnsi="Helvetica Neue"/>
+          <w:color w:val="333333"/>
+          <w:spacing w:val="3"/>
+        </w:rPr>
+      </w:pPr>
+      <w:r>
+        <w:rPr>
+          <w:rFonts w:ascii="Helvetica Neue" w:hAnsi="Helvetica Neue"/>
+          <w:color w:val="333333"/>
+          <w:spacing w:val="3"/>
+        </w:rPr>
+        <w:t>make sure you are in the right directory (</w:t>
+      </w:r>
+      <w:proofErr w:type="gramStart"/>
+      <w:r>
+        <w:rPr>
+          <w:rFonts w:ascii="Helvetica Neue" w:hAnsi="Helvetica Neue"/>
+          <w:color w:val="333333"/>
+          <w:spacing w:val="3"/>
+        </w:rPr>
+        <w:t>e.g.</w:t>
+      </w:r>
+      <w:proofErr w:type="gramEnd"/>
+      <w:r>
+        <w:rPr>
+          <w:rFonts w:ascii="Helvetica Neue" w:hAnsi="Helvetica Neue"/>
+          <w:color w:val="333333"/>
+          <w:spacing w:val="3"/>
+        </w:rPr>
+        <w:t xml:space="preserve"> Django)</w:t>
       </w:r>
     </w:p>
     <w:p>
@@ -851,7 +921,29 @@
           <w:szCs w:val="20"/>
           <w:bdr w:val="none" w:sz="0" w:space="0" w:color="auto" w:frame="1"/>
         </w:rPr>
-        <w:t>$ git commit -m "Modified templates to display posts from database."</w:t>
+        <w:t>$ git commit -m "</w:t>
+      </w:r>
+      <w:r>
+        <w:rPr>
+          <w:rFonts w:ascii="Consolas" w:hAnsi="Consolas" w:cs="Consolas"/>
+          <w:color w:val="333333"/>
+          <w:spacing w:val="3"/>
+          <w:sz w:val="20"/>
+          <w:szCs w:val="20"/>
+          <w:bdr w:val="none" w:sz="0" w:space="0" w:color="auto" w:frame="1"/>
+        </w:rPr>
+        <w:t>YOUR COMMENT THAT DESCRIBES WHAT YOU JUST DID</w:t>
+      </w:r>
+      <w:r>
+        <w:rPr>
+          <w:rFonts w:ascii="Consolas" w:hAnsi="Consolas" w:cs="Consolas"/>
+          <w:color w:val="333333"/>
+          <w:spacing w:val="3"/>
+          <w:sz w:val="20"/>
+          <w:szCs w:val="20"/>
+          <w:bdr w:val="none" w:sz="0" w:space="0" w:color="auto" w:frame="1"/>
+        </w:rPr>
+        <w:t>."</w:t>
       </w:r>
     </w:p>
     <w:p>

</xml_diff>

<commit_message>
Added views to create/edit blog post inside the site.
</commit_message>
<xml_diff>
--- a/Django Girls links and notes.docx
+++ b/Django Girls links and notes.docx
@@ -510,6 +510,23 @@
       <w:pPr>
         <w:pStyle w:val="ListParagraph"/>
         <w:numPr>
+          <w:ilvl w:val="1"/>
+          <w:numId w:val="9"/>
+        </w:numPr>
+      </w:pPr>
+      <w:r>
+        <w:t xml:space="preserve">Create a new Terminal window and leave that one </w:t>
+      </w:r>
+      <w:proofErr w:type="gramStart"/>
+      <w:r>
+        <w:t>running</w:t>
+      </w:r>
+      <w:proofErr w:type="gramEnd"/>
+    </w:p>
+    <w:p>
+      <w:pPr>
+        <w:pStyle w:val="ListParagraph"/>
+        <w:numPr>
           <w:ilvl w:val="0"/>
           <w:numId w:val="9"/>
         </w:numPr>
@@ -1239,6 +1256,195 @@
           <w:spacing w:val="3"/>
           <w:sz w:val="20"/>
           <w:szCs w:val="20"/>
+          <w:bdr w:val="none" w:sz="0" w:space="0" w:color="auto" w:frame="1"/>
+        </w:rPr>
+        <w:t>[...]</w:t>
+      </w:r>
+    </w:p>
+    <w:p>
+      <w:r>
+        <w:br w:type="page"/>
+      </w:r>
+    </w:p>
+    <w:p>
+      <w:pPr>
+        <w:pStyle w:val="Heading2"/>
+      </w:pPr>
+      <w:r>
+        <w:lastRenderedPageBreak/>
+        <w:t>Updating the static files on the server</w:t>
+      </w:r>
+    </w:p>
+    <w:p>
+      <w:pPr>
+        <w:pStyle w:val="code-label"/>
+        <w:spacing w:before="0" w:beforeAutospacing="0" w:after="204" w:afterAutospacing="0"/>
+        <w:rPr>
+          <w:rFonts w:ascii="Helvetica Neue" w:hAnsi="Helvetica Neue"/>
+          <w:color w:val="333333"/>
+          <w:spacing w:val="3"/>
+        </w:rPr>
+      </w:pPr>
+      <w:r>
+        <w:rPr>
+          <w:rFonts w:ascii="Helvetica Neue" w:hAnsi="Helvetica Neue"/>
+          <w:color w:val="333333"/>
+          <w:spacing w:val="3"/>
+        </w:rPr>
+        <w:t>PythonAnywhere command-line</w:t>
+      </w:r>
+    </w:p>
+    <w:p>
+      <w:pPr>
+        <w:pStyle w:val="HTMLPreformatted"/>
+        <w:shd w:val="clear" w:color="auto" w:fill="F7F7F7"/>
+        <w:rPr>
+          <w:rStyle w:val="HTMLCode"/>
+          <w:rFonts w:ascii="Consolas" w:hAnsi="Consolas" w:cs="Consolas"/>
+          <w:color w:val="333333"/>
+          <w:spacing w:val="3"/>
+          <w:bdr w:val="none" w:sz="0" w:space="0" w:color="auto" w:frame="1"/>
+        </w:rPr>
+      </w:pPr>
+      <w:r>
+        <w:rPr>
+          <w:rStyle w:val="HTMLCode"/>
+          <w:rFonts w:ascii="Consolas" w:hAnsi="Consolas" w:cs="Consolas"/>
+          <w:color w:val="333333"/>
+          <w:spacing w:val="3"/>
+          <w:bdr w:val="none" w:sz="0" w:space="0" w:color="auto" w:frame="1"/>
+        </w:rPr>
+        <w:t xml:space="preserve">$ </w:t>
+      </w:r>
+      <w:proofErr w:type="spellStart"/>
+      <w:r>
+        <w:rPr>
+          <w:rStyle w:val="HTMLCode"/>
+          <w:rFonts w:ascii="Consolas" w:hAnsi="Consolas" w:cs="Consolas"/>
+          <w:color w:val="333333"/>
+          <w:spacing w:val="3"/>
+          <w:bdr w:val="none" w:sz="0" w:space="0" w:color="auto" w:frame="1"/>
+        </w:rPr>
+        <w:t>workon</w:t>
+      </w:r>
+      <w:proofErr w:type="spellEnd"/>
+      <w:r>
+        <w:rPr>
+          <w:rStyle w:val="HTMLCode"/>
+          <w:rFonts w:ascii="Consolas" w:hAnsi="Consolas" w:cs="Consolas"/>
+          <w:color w:val="333333"/>
+          <w:spacing w:val="3"/>
+          <w:bdr w:val="none" w:sz="0" w:space="0" w:color="auto" w:frame="1"/>
+        </w:rPr>
+        <w:t xml:space="preserve"> </w:t>
+      </w:r>
+      <w:r>
+        <w:rPr>
+          <w:rStyle w:val="HTMLCode"/>
+          <w:rFonts w:ascii="Consolas" w:hAnsi="Consolas" w:cs="Consolas"/>
+          <w:color w:val="333333"/>
+          <w:spacing w:val="3"/>
+          <w:bdr w:val="none" w:sz="0" w:space="0" w:color="auto" w:frame="1"/>
+        </w:rPr>
+        <w:t>taratdc.</w:t>
+      </w:r>
+      <w:r>
+        <w:rPr>
+          <w:rStyle w:val="HTMLCode"/>
+          <w:rFonts w:ascii="Consolas" w:hAnsi="Consolas" w:cs="Consolas"/>
+          <w:color w:val="333333"/>
+          <w:spacing w:val="3"/>
+          <w:bdr w:val="none" w:sz="0" w:space="0" w:color="auto" w:frame="1"/>
+        </w:rPr>
+        <w:t>pythonanywhere.com</w:t>
+      </w:r>
+    </w:p>
+    <w:p>
+      <w:pPr>
+        <w:pStyle w:val="HTMLPreformatted"/>
+        <w:shd w:val="clear" w:color="auto" w:fill="F7F7F7"/>
+        <w:rPr>
+          <w:rStyle w:val="HTMLCode"/>
+          <w:rFonts w:ascii="Consolas" w:hAnsi="Consolas" w:cs="Consolas"/>
+          <w:color w:val="333333"/>
+          <w:spacing w:val="3"/>
+          <w:bdr w:val="none" w:sz="0" w:space="0" w:color="auto" w:frame="1"/>
+        </w:rPr>
+      </w:pPr>
+      <w:r>
+        <w:rPr>
+          <w:rStyle w:val="HTMLCode"/>
+          <w:rFonts w:ascii="Consolas" w:hAnsi="Consolas" w:cs="Consolas"/>
+          <w:color w:val="333333"/>
+          <w:spacing w:val="3"/>
+          <w:bdr w:val="none" w:sz="0" w:space="0" w:color="auto" w:frame="1"/>
+        </w:rPr>
+        <w:t>(</w:t>
+      </w:r>
+      <w:proofErr w:type="gramStart"/>
+      <w:r>
+        <w:rPr>
+          <w:rStyle w:val="HTMLCode"/>
+          <w:rFonts w:ascii="Consolas" w:hAnsi="Consolas" w:cs="Consolas"/>
+          <w:color w:val="333333"/>
+          <w:spacing w:val="3"/>
+          <w:bdr w:val="none" w:sz="0" w:space="0" w:color="auto" w:frame="1"/>
+        </w:rPr>
+        <w:t>taratdc</w:t>
+      </w:r>
+      <w:r>
+        <w:rPr>
+          <w:rStyle w:val="HTMLCode"/>
+          <w:rFonts w:ascii="Consolas" w:hAnsi="Consolas" w:cs="Consolas"/>
+          <w:color w:val="333333"/>
+          <w:spacing w:val="3"/>
+          <w:bdr w:val="none" w:sz="0" w:space="0" w:color="auto" w:frame="1"/>
+        </w:rPr>
+        <w:t>.pythonanywhere.com)$</w:t>
+      </w:r>
+      <w:proofErr w:type="gramEnd"/>
+      <w:r>
+        <w:rPr>
+          <w:rStyle w:val="HTMLCode"/>
+          <w:rFonts w:ascii="Consolas" w:hAnsi="Consolas" w:cs="Consolas"/>
+          <w:color w:val="333333"/>
+          <w:spacing w:val="3"/>
+          <w:bdr w:val="none" w:sz="0" w:space="0" w:color="auto" w:frame="1"/>
+        </w:rPr>
+        <w:t xml:space="preserve"> python manage.py </w:t>
+      </w:r>
+      <w:proofErr w:type="spellStart"/>
+      <w:r>
+        <w:rPr>
+          <w:rStyle w:val="HTMLCode"/>
+          <w:rFonts w:ascii="Consolas" w:hAnsi="Consolas" w:cs="Consolas"/>
+          <w:color w:val="333333"/>
+          <w:spacing w:val="3"/>
+          <w:bdr w:val="none" w:sz="0" w:space="0" w:color="auto" w:frame="1"/>
+        </w:rPr>
+        <w:t>collectstatic</w:t>
+      </w:r>
+      <w:proofErr w:type="spellEnd"/>
+    </w:p>
+    <w:p>
+      <w:pPr>
+        <w:pStyle w:val="HTMLPreformatted"/>
+        <w:shd w:val="clear" w:color="auto" w:fill="F7F7F7"/>
+        <w:wordWrap w:val="0"/>
+        <w:rPr>
+          <w:rFonts w:ascii="Consolas" w:hAnsi="Consolas" w:cs="Consolas"/>
+          <w:color w:val="333333"/>
+          <w:spacing w:val="3"/>
+          <w:sz w:val="24"/>
+          <w:szCs w:val="24"/>
+        </w:rPr>
+      </w:pPr>
+      <w:r>
+        <w:rPr>
+          <w:rStyle w:val="HTMLCode"/>
+          <w:rFonts w:ascii="Consolas" w:hAnsi="Consolas" w:cs="Consolas"/>
+          <w:color w:val="333333"/>
+          <w:spacing w:val="3"/>
           <w:bdr w:val="none" w:sz="0" w:space="0" w:color="auto" w:frame="1"/>
         </w:rPr>
         <w:t>[...]</w:t>

</xml_diff>